<commit_message>
ajout du Custom_CNN et mise en place de la fiche de Synthèse
</commit_message>
<xml_diff>
--- a/P7/Fiche de Synthèse.docx
+++ b/P7/Fiche de Synthèse.docx
@@ -12,7 +12,7 @@
         </w:rPr>
       </w:pPr>
       <w:r>
-        <w:t>Recommandation de Tags</w:t>
+        <w:t>Classification d'images</w:t>
       </w:r>
     </w:p>
     <w:p>
@@ -41,23 +41,10 @@
         <w:tab/>
       </w:r>
       <w:r>
-        <w:t xml:space="preserve">Dans le but d'aider les utilisateurs a bien tagger leurs questions sur le Site </w:t>
+        <w:t xml:space="preserve">Dans le but d'aider </w:t>
       </w:r>
-      <w:proofErr w:type="spellStart"/>
       <w:r>
-        <w:t>Stack</w:t>
-      </w:r>
-      <w:proofErr w:type="spellEnd"/>
-      <w:r>
-        <w:t xml:space="preserve"> </w:t>
-      </w:r>
-      <w:proofErr w:type="spellStart"/>
-      <w:r>
-        <w:t>Overflow</w:t>
-      </w:r>
-      <w:proofErr w:type="spellEnd"/>
-      <w:r>
-        <w:t>, on nous demande de mettre en place un modèle supervisé et non supervisé permettant de fournir à l'utilisateur des tags censé pour sa question</w:t>
+        <w:t>les bénévoles de l'association de protection des animaux, On nous demande de mettre en place un système permettant de prédire la race d'un chien basé sur une photo.</w:t>
       </w:r>
     </w:p>
     <w:p>
@@ -84,19 +71,11 @@
         <w:t xml:space="preserve">de </w:t>
       </w:r>
       <w:r>
-        <w:t>classification multi</w:t>
+        <w:t xml:space="preserve">classification </w:t>
       </w:r>
       <w:r>
-        <w:t>-</w:t>
+        <w:t>d'images</w:t>
       </w:r>
-      <w:r>
-        <w:t>label</w:t>
-      </w:r>
-      <w:r>
-        <w:t>s</w:t>
-      </w:r>
-      <w:bookmarkStart w:id="1" w:name="_GoBack"/>
-      <w:bookmarkEnd w:id="1"/>
       <w:r>
         <w:t xml:space="preserve">. </w:t>
       </w:r>
@@ -110,7 +89,12 @@
         <w:t xml:space="preserve"> </w:t>
       </w:r>
       <w:r>
-        <w:t>divers tags vont être proposés. Les modèles seront évalués sur leur capacité à prédire le plus de tag en commun avec le post en question.</w:t>
+        <w:t>la précision sera évaluée sur leur capacité à prédire la race dans l'absolue</w:t>
+      </w:r>
+      <w:bookmarkStart w:id="1" w:name="_GoBack"/>
+      <w:bookmarkEnd w:id="1"/>
+      <w:r>
+        <w:t xml:space="preserve"> ou dans le top 5 au moins.</w:t>
       </w:r>
     </w:p>
     <w:p>
@@ -131,21 +115,10 @@
         <w:t>Les données</w:t>
       </w:r>
       <w:r>
-        <w:t xml:space="preserve"> sont </w:t>
+        <w:t xml:space="preserve"> </w:t>
       </w:r>
       <w:r>
-        <w:t xml:space="preserve">extraites d'une API publique de </w:t>
-      </w:r>
-      <w:proofErr w:type="spellStart"/>
-      <w:r>
-        <w:t>Stack</w:t>
-      </w:r>
-      <w:proofErr w:type="spellEnd"/>
-      <w:r>
-        <w:t xml:space="preserve"> Exchange. A partir de celle-ci, 50 000 questions avec un score supérieur à 3 ont été pris au hasard afin d'avoir un dataset considéré propre. </w:t>
-      </w:r>
-      <w:r>
-        <w:t xml:space="preserve"> </w:t>
+        <w:t>fournies se composent de 10222 images labélisées avec la race du chien. Une compétition Kaggle fournit aussi 10357 images non labélisées comme test set. Le dataset se compose de 120 races distinctes réparties assez correctement (de 66 à 126 images par classe).</w:t>
       </w:r>
     </w:p>
     <w:p>
@@ -168,61 +141,46 @@
         <w:tab/>
       </w:r>
       <w:r>
-        <w:t xml:space="preserve">Après un nettoyage des questions, les matrices </w:t>
-      </w:r>
-      <w:proofErr w:type="spellStart"/>
-      <w:r>
-        <w:t>Term</w:t>
-      </w:r>
-      <w:proofErr w:type="spellEnd"/>
-      <w:r>
-        <w:t xml:space="preserve"> </w:t>
-      </w:r>
-      <w:proofErr w:type="spellStart"/>
-      <w:r>
-        <w:t>Frequency</w:t>
-      </w:r>
-      <w:proofErr w:type="spellEnd"/>
-      <w:r>
-        <w:t xml:space="preserve"> et </w:t>
-      </w:r>
-      <w:proofErr w:type="spellStart"/>
-      <w:r>
-        <w:t>Term</w:t>
-      </w:r>
-      <w:proofErr w:type="spellEnd"/>
-      <w:r>
-        <w:t xml:space="preserve"> </w:t>
-      </w:r>
-      <w:proofErr w:type="spellStart"/>
-      <w:r>
-        <w:t>Frequency</w:t>
-      </w:r>
-      <w:proofErr w:type="spellEnd"/>
-      <w:r>
-        <w:t xml:space="preserve">-Inverse Document </w:t>
-      </w:r>
-      <w:proofErr w:type="spellStart"/>
-      <w:r>
-        <w:t>Frequency</w:t>
-      </w:r>
-      <w:proofErr w:type="spellEnd"/>
-      <w:r>
-        <w:t xml:space="preserve"> ont été mis en place. Pour le modèle non supervisé, le LDA sur la matrice TF a été mis en place</w:t>
+        <w:t>3 types de modèles vont être mis en place. Le 1</w:t>
       </w:r>
       <w:r>
-        <w:t>. Par la suite,</w:t>
+        <w:rPr>
+          <w:vertAlign w:val="superscript"/>
+        </w:rPr>
+        <w:t>er</w:t>
       </w:r>
       <w:r>
-        <w:t xml:space="preserve"> une approche de type KNN en utilisant la Similarité de Jensen Shannon a été mis en place pour prédire les tags les plus proches. Pour le modèle supervisé, plusieurs modèles ont été testés sur la matrice TF-IDF et un Fine-</w:t>
+        <w:t xml:space="preserve"> sera le modèle dit classique. Dans celui-ci on va extraire des features et faire un classifieur sur ceux-ci. Le descripteur SIFT sera mis en place pour faire un Visual BoW, une Réduction PCA sur la matrice d'histogramme Hue/Saturation sera utilisée pour les informations de couleurs, un histogramme des fréquences du Fast Fourrier Transform va être utilisé ainsi que les différents moments.</w:t>
       </w:r>
-      <w:proofErr w:type="spellStart"/>
+    </w:p>
+    <w:p>
+      <w:pPr>
+        <w:jc w:val="both"/>
+      </w:pPr>
       <w:r>
-        <w:t>Tuning</w:t>
+        <w:tab/>
+        <w:t xml:space="preserve">Le Second modèle sera fait à partir de Transfer Learning. Une première évaluation des extracteurs va être </w:t>
       </w:r>
-      <w:proofErr w:type="spellEnd"/>
       <w:r>
-        <w:t xml:space="preserve"> a été fait sur le modèle le plus performant.  </w:t>
+        <w:t>faite</w:t>
+      </w:r>
+      <w:r>
+        <w:t xml:space="preserve"> à classifieur unique. Par la suite le classifieur sera mis en place. </w:t>
+      </w:r>
+    </w:p>
+    <w:p>
+      <w:pPr>
+        <w:jc w:val="both"/>
+      </w:pPr>
+      <w:r>
+        <w:tab/>
+        <w:t xml:space="preserve">Le dernier modèle est l'entrainement </w:t>
+      </w:r>
+      <w:r>
+        <w:t xml:space="preserve"> à partir de zéro</w:t>
+      </w:r>
+      <w:r>
+        <w:t xml:space="preserve"> d'un CNN. 2 Modèles simples ainsi que ré-entrainer un pre-trained network (MobileNet) vont être évalués.</w:t>
       </w:r>
     </w:p>
     <w:p>
@@ -242,61 +200,19 @@
         <w:tab/>
       </w:r>
       <w:r>
-        <w:t xml:space="preserve">Le modèle non supervisé avec le KNN customisé a </w:t>
+        <w:t xml:space="preserve">Le modèle classique sous-performe beaucoup. </w:t>
       </w:r>
       <w:r>
-        <w:t>été évalué manuellement sur 20 posts. La prédiction est assez mauvaise dans l'absolue mais environ 40% des tags sont en rapport avec la question.</w:t>
+        <w:t>Avec des performances entre 1.7 et 3x au-dessus d'un Dummy Classifieur, le résultat n'est pas bon.</w:t>
       </w:r>
+    </w:p>
+    <w:p>
+      <w:pPr>
+        <w:jc w:val="both"/>
+      </w:pPr>
       <w:r>
-        <w:t xml:space="preserve"> Quant au modèle </w:t>
-      </w:r>
-      <w:r>
-        <w:t>supervisé</w:t>
-      </w:r>
-      <w:r>
-        <w:t xml:space="preserve">, il y a quelques mots qui ont une tendance à fausser le modèle. </w:t>
-      </w:r>
-      <w:r>
-        <w:t xml:space="preserve">Un fort </w:t>
-      </w:r>
-      <w:proofErr w:type="spellStart"/>
-      <w:r>
-        <w:t>overfitting</w:t>
-      </w:r>
-      <w:proofErr w:type="spellEnd"/>
-      <w:r>
-        <w:t xml:space="preserve"> existe</w:t>
-      </w:r>
-      <w:r>
-        <w:t xml:space="preserve"> sans régularisation</w:t>
-      </w:r>
-      <w:r>
-        <w:t xml:space="preserve">. De ce fait un </w:t>
-      </w:r>
-      <w:proofErr w:type="spellStart"/>
-      <w:r>
-        <w:t>Grid</w:t>
-      </w:r>
-      <w:proofErr w:type="spellEnd"/>
-      <w:r>
-        <w:t xml:space="preserve"> </w:t>
-      </w:r>
-      <w:proofErr w:type="spellStart"/>
-      <w:r>
-        <w:t>Search</w:t>
-      </w:r>
-      <w:proofErr w:type="spellEnd"/>
-      <w:r>
-        <w:t xml:space="preserve"> est mis en place pour trouver de bons paramètres de régularisation. Au final,</w:t>
-      </w:r>
-      <w:r>
-        <w:t xml:space="preserve"> la précision sur le test set diminue </w:t>
-      </w:r>
-      <w:r>
-        <w:t>mais reste très proche de la précision du train set</w:t>
-      </w:r>
-      <w:r>
-        <w:t>.</w:t>
+        <w:tab/>
+        <w:t>Pour la phase de Transfer Learning, les résultats sont très bons (&gt; 90%). Si on veut entrainer, les modèles à partir de zéro, les résultats ne sont pas bons car on a trop peu de données comparé à imagenet (6% environ).</w:t>
       </w:r>
     </w:p>
     <w:p>
@@ -316,39 +232,25 @@
         <w:tab/>
       </w:r>
       <w:r>
-        <w:t>Sur ce projet, les résultats sont correctes avec la méthode supervisé</w:t>
+        <w:t xml:space="preserve">Sur ce projet, les résultats sont </w:t>
       </w:r>
       <w:r>
-        <w:t>e</w:t>
+        <w:t>très correct</w:t>
       </w:r>
       <w:r>
-        <w:t xml:space="preserve"> mais moins avec la méthode </w:t>
+        <w:t>s</w:t>
       </w:r>
       <w:r>
-        <w:t>non-</w:t>
+        <w:t xml:space="preserve"> avec le Transfer Learning. Le gain de temps et les performances offertes par ce type de modèle permettent d'arriver à faire des tâches très complexes même avec peu de données. Dans ce cas, on arrive à détecter des races de chiens basé uniquement sur une image et on a peu d'images d'entrainement. </w:t>
       </w:r>
+    </w:p>
+    <w:p>
+      <w:pPr>
+        <w:jc w:val="both"/>
+      </w:pPr>
       <w:r>
-        <w:t>supervisé</w:t>
-      </w:r>
-      <w:r>
-        <w:t>e</w:t>
-      </w:r>
-      <w:r>
-        <w:t xml:space="preserve">. </w:t>
-      </w:r>
-      <w:r>
-        <w:t xml:space="preserve">L'avantage du modèle non-supervisé est de proposer des tags "moins fréquents" et ainsi proposer des tags parfois difficile à trouver par soi-même. </w:t>
-      </w:r>
-      <w:r>
-        <w:t xml:space="preserve">Diverses solutions sont proposées pour améliorer les modèles en passant d'un nettoyage plus poussé du dataset (au niveau des </w:t>
-      </w:r>
-      <w:proofErr w:type="spellStart"/>
-      <w:r>
-        <w:t>StopWords</w:t>
-      </w:r>
-      <w:proofErr w:type="spellEnd"/>
-      <w:r>
-        <w:t>) à une architecture différente pour la classification avec 2 modèles.</w:t>
+        <w:tab/>
+        <w:t>La partie classique a été découverte et est intéressant pour le pré-processing mais les performances en classification restent trop faibles pour être utilisable en production.</w:t>
       </w:r>
     </w:p>
     <w:sectPr>
@@ -4990,7 +4892,7 @@
 </file>
 
 <file path=customXml/itemProps1.xml><?xml version="1.0" encoding="utf-8"?>
-<ds:datastoreItem xmlns:ds="http://schemas.openxmlformats.org/officeDocument/2006/customXml" ds:itemID="{CCFE2D30-79B3-4B74-9F73-45FE5713BFA3}">
+<ds:datastoreItem xmlns:ds="http://schemas.openxmlformats.org/officeDocument/2006/customXml" ds:itemID="{BA26AB21-1D31-4871-A8E9-6866DA4C1E95}">
   <ds:schemaRefs>
     <ds:schemaRef ds:uri="http://schemas.openxmlformats.org/officeDocument/2006/bibliography"/>
   </ds:schemaRefs>

</xml_diff>